<commit_message>
Actualizacion Caso de Prueba 003
Copmpletado los datos de las tablas para las pruebas, solo falta la ejecucion de esas pruebas.
</commit_message>
<xml_diff>
--- a/Pruebas/Casos de Prueba/CP003 – ABM Ubicacion.docx
+++ b/Pruebas/Casos de Prueba/CP003 – ABM Ubicacion.docx
@@ -2596,35 +2596,26 @@
       <w:bookmarkEnd w:id="0"/>
       <w:bookmarkEnd w:id="1"/>
     </w:p>
+    <w:p/>
     <w:p>
       <w:pPr>
         <w:pStyle w:val="PSI-Ttulo1"/>
+        <w:rPr>
+          <w:sz w:val="32"/>
+        </w:rPr>
       </w:pPr>
       <w:bookmarkStart w:id="2" w:name="_Toc497361376"/>
-      <w:bookmarkStart w:id="3" w:name="_Toc29278824"/>
-      <w:r>
-        <w:t>Caso de Prueba &lt;</w:t>
-      </w:r>
-      <w:r>
-        <w:t>CP00</w:t>
-      </w:r>
-      <w:r>
-        <w:t>3</w:t>
-      </w:r>
-      <w:r>
-        <w:t xml:space="preserve"> – ABM </w:t>
-      </w:r>
-      <w:r>
-        <w:t>Ubica</w:t>
-      </w:r>
-      <w:r>
-        <w:t>ción</w:t>
-      </w:r>
-      <w:r>
-        <w:t>&gt;</w:t>
+      <w:r>
+        <w:rPr>
+          <w:sz w:val="32"/>
+        </w:rPr>
+        <w:t>Caso de Prueba &lt;CP003 – ABM Ubicación&gt;</w:t>
       </w:r>
       <w:bookmarkEnd w:id="2"/>
       <w:r>
+        <w:rPr>
+          <w:sz w:val="32"/>
+        </w:rPr>
         <w:t xml:space="preserve"> </w:t>
       </w:r>
     </w:p>
@@ -2632,6 +2623,7 @@
       <w:pPr>
         <w:pStyle w:val="PSI-Ttulo2"/>
       </w:pPr>
+      <w:bookmarkStart w:id="3" w:name="_Toc29278824"/>
       <w:bookmarkStart w:id="4" w:name="_Toc497361377"/>
       <w:r>
         <w:t>Descripción</w:t>
@@ -3638,13 +3630,7 @@
         <w:t xml:space="preserve"> valido</w:t>
       </w:r>
       <w:r>
-        <w:t xml:space="preserve"> (</w:t>
-      </w:r>
-      <w:r>
-        <w:t>máximo 44 caracteres y mínimo 1</w:t>
-      </w:r>
-      <w:r>
-        <w:t>)</w:t>
+        <w:t xml:space="preserve"> (máximo 44 caracteres y mínimo 1)</w:t>
       </w:r>
       <w:r>
         <w:t>; una prueba con un</w:t>
@@ -3707,10 +3693,7 @@
         <w:t xml:space="preserve"> </w:t>
       </w:r>
       <w:r>
-        <w:t xml:space="preserve">se seleccione un </w:t>
-      </w:r>
-      <w:r>
-        <w:t xml:space="preserve">código </w:t>
+        <w:t xml:space="preserve">se seleccione un código </w:t>
       </w:r>
       <w:proofErr w:type="spellStart"/>
       <w:r>
@@ -3726,10 +3709,7 @@
       </w:r>
       <w:proofErr w:type="spellEnd"/>
       <w:r>
-        <w:t xml:space="preserve"> </w:t>
-      </w:r>
-      <w:r>
-        <w:t>que no cumpla con el mínimo establecido de caracteres (1).</w:t>
+        <w:t xml:space="preserve"> que no cumpla con el mínimo establecido de caracteres (1).</w:t>
       </w:r>
     </w:p>
     <w:p>
@@ -3750,8 +3730,6 @@
       <w:r>
         <w:t>o a habilitar. Asignación de una dependencia de ubicación incorrecta</w:t>
       </w:r>
-      <w:bookmarkStart w:id="21" w:name="_GoBack"/>
-      <w:bookmarkEnd w:id="21"/>
       <w:r>
         <w:t>.</w:t>
       </w:r>
@@ -3765,11 +3743,11 @@
       <w:pPr>
         <w:pStyle w:val="PSI-Ttulo3"/>
       </w:pPr>
-      <w:bookmarkStart w:id="22" w:name="_Toc497361388"/>
+      <w:bookmarkStart w:id="21" w:name="_Toc497361388"/>
       <w:r>
         <w:t>Resultado esperado</w:t>
       </w:r>
-      <w:bookmarkEnd w:id="22"/>
+      <w:bookmarkEnd w:id="21"/>
     </w:p>
     <w:p>
       <w:pPr>
@@ -3850,11 +3828,11 @@
       <w:pPr>
         <w:pStyle w:val="PSI-Ttulo3"/>
       </w:pPr>
-      <w:bookmarkStart w:id="23" w:name="_Toc497361389"/>
+      <w:bookmarkStart w:id="22" w:name="_Toc497361389"/>
       <w:r>
         <w:t>Evaluación de la Prueba</w:t>
       </w:r>
-      <w:bookmarkEnd w:id="23"/>
+      <w:bookmarkEnd w:id="22"/>
     </w:p>
     <w:p>
       <w:pPr>
@@ -3875,11 +3853,6 @@
       <w:r>
         <w:t xml:space="preserve">Datos con valores aceptables: </w:t>
       </w:r>
-    </w:p>
-    <w:p>
-      <w:pPr>
-        <w:pStyle w:val="PSI-Normal"/>
-      </w:pPr>
     </w:p>
     <w:p>
       <w:pPr>
@@ -3894,10 +3867,9 @@
         <w:tblLook w:val="0280" w:firstRow="0" w:lastRow="0" w:firstColumn="1" w:lastColumn="0" w:noHBand="1" w:noVBand="0"/>
       </w:tblPr>
       <w:tblGrid>
-        <w:gridCol w:w="2337"/>
-        <w:gridCol w:w="2089"/>
-        <w:gridCol w:w="1726"/>
-        <w:gridCol w:w="1787"/>
+        <w:gridCol w:w="2978"/>
+        <w:gridCol w:w="2551"/>
+        <w:gridCol w:w="2410"/>
         <w:gridCol w:w="1843"/>
       </w:tblGrid>
       <w:tr>
@@ -3908,7 +3880,7 @@
           <w:tcPr>
             <w:cnfStyle w:val="001000000000" w:firstRow="0" w:lastRow="0" w:firstColumn="1" w:lastColumn="0" w:oddVBand="0" w:evenVBand="0" w:oddHBand="0" w:evenHBand="0" w:firstRowFirstColumn="0" w:firstRowLastColumn="0" w:lastRowFirstColumn="0" w:lastRowLastColumn="0"/>
             <w:tcW w:w="7939" w:type="dxa"/>
-            <w:gridSpan w:val="4"/>
+            <w:gridSpan w:val="3"/>
             <w:vAlign w:val="center"/>
           </w:tcPr>
           <w:p>
@@ -3955,7 +3927,7 @@
         <w:tc>
           <w:tcPr>
             <w:cnfStyle w:val="001000000000" w:firstRow="0" w:lastRow="0" w:firstColumn="1" w:lastColumn="0" w:oddVBand="0" w:evenVBand="0" w:oddHBand="0" w:evenHBand="0" w:firstRowFirstColumn="0" w:firstRowLastColumn="0" w:lastRowFirstColumn="0" w:lastRowLastColumn="0"/>
-            <w:tcW w:w="2337" w:type="dxa"/>
+            <w:tcW w:w="2978" w:type="dxa"/>
             <w:vAlign w:val="center"/>
           </w:tcPr>
           <w:p>
@@ -3971,7 +3943,7 @@
         <w:tc>
           <w:tcPr>
             <w:cnfStyle w:val="000010000000" w:firstRow="0" w:lastRow="0" w:firstColumn="0" w:lastColumn="0" w:oddVBand="1" w:evenVBand="0" w:oddHBand="0" w:evenHBand="0" w:firstRowFirstColumn="0" w:firstRowLastColumn="0" w:lastRowFirstColumn="0" w:lastRowLastColumn="0"/>
-            <w:tcW w:w="2089" w:type="dxa"/>
+            <w:tcW w:w="2551" w:type="dxa"/>
             <w:vAlign w:val="center"/>
           </w:tcPr>
           <w:p>
@@ -3986,13 +3958,13 @@
               <w:rPr>
                 <w:b/>
               </w:rPr>
-              <w:t>Email Valoraciones</w:t>
-            </w:r>
-          </w:p>
-        </w:tc>
-        <w:tc>
-          <w:tcPr>
-            <w:tcW w:w="1726" w:type="dxa"/>
+              <w:t>Código QR</w:t>
+            </w:r>
+          </w:p>
+        </w:tc>
+        <w:tc>
+          <w:tcPr>
+            <w:tcW w:w="2410" w:type="dxa"/>
             <w:vAlign w:val="center"/>
           </w:tcPr>
           <w:p>
@@ -4008,41 +3980,19 @@
               <w:rPr>
                 <w:b/>
               </w:rPr>
-              <w:t>Encargado</w:t>
+              <w:t>Dependencia</w:t>
             </w:r>
           </w:p>
         </w:tc>
         <w:tc>
           <w:tcPr>
             <w:cnfStyle w:val="000010000000" w:firstRow="0" w:lastRow="0" w:firstColumn="0" w:lastColumn="0" w:oddVBand="1" w:evenVBand="0" w:oddHBand="0" w:evenHBand="0" w:firstRowFirstColumn="0" w:firstRowLastColumn="0" w:lastRowFirstColumn="0" w:lastRowLastColumn="0"/>
-            <w:tcW w:w="1787" w:type="dxa"/>
-            <w:vAlign w:val="center"/>
-          </w:tcPr>
-          <w:p>
-            <w:pPr>
-              <w:ind w:left="0" w:firstLine="0"/>
-              <w:jc w:val="center"/>
-              <w:rPr>
-                <w:b/>
-              </w:rPr>
-            </w:pPr>
-            <w:r>
-              <w:rPr>
-                <w:b/>
-              </w:rPr>
-              <w:t>Numero Icono</w:t>
-            </w:r>
-          </w:p>
-        </w:tc>
-        <w:tc>
-          <w:tcPr>
             <w:tcW w:w="1843" w:type="dxa"/>
             <w:vMerge/>
           </w:tcPr>
           <w:p>
             <w:pPr>
               <w:ind w:left="0" w:firstLine="0"/>
-              <w:cnfStyle w:val="000000000000" w:firstRow="0" w:lastRow="0" w:firstColumn="0" w:lastColumn="0" w:oddVBand="0" w:evenVBand="0" w:oddHBand="0" w:evenHBand="0" w:firstRowFirstColumn="0" w:firstRowLastColumn="0" w:lastRowFirstColumn="0" w:lastRowLastColumn="0"/>
               <w:rPr>
                 <w:b/>
                 <w:i/>
@@ -4058,7 +4008,7 @@
         <w:tc>
           <w:tcPr>
             <w:cnfStyle w:val="001000000000" w:firstRow="0" w:lastRow="0" w:firstColumn="1" w:lastColumn="0" w:oddVBand="0" w:evenVBand="0" w:oddHBand="0" w:evenHBand="0" w:firstRowFirstColumn="0" w:firstRowLastColumn="0" w:lastRowFirstColumn="0" w:lastRowLastColumn="0"/>
-            <w:tcW w:w="2337" w:type="dxa"/>
+            <w:tcW w:w="2978" w:type="dxa"/>
           </w:tcPr>
           <w:p>
             <w:pPr>
@@ -4067,52 +4017,57 @@
                 <w:b w:val="0"/>
               </w:rPr>
             </w:pPr>
+            <w:r>
+              <w:rPr>
+                <w:b w:val="0"/>
+              </w:rPr>
+              <w:t>AULA A10</w:t>
+            </w:r>
           </w:p>
         </w:tc>
         <w:tc>
           <w:tcPr>
             <w:cnfStyle w:val="000010000000" w:firstRow="0" w:lastRow="0" w:firstColumn="0" w:lastColumn="0" w:oddVBand="1" w:evenVBand="0" w:oddHBand="0" w:evenHBand="0" w:firstRowFirstColumn="0" w:firstRowLastColumn="0" w:lastRowFirstColumn="0" w:lastRowLastColumn="0"/>
-            <w:tcW w:w="2089" w:type="dxa"/>
+            <w:tcW w:w="2551" w:type="dxa"/>
           </w:tcPr>
           <w:p>
             <w:pPr>
               <w:ind w:left="0" w:firstLine="0"/>
-            </w:pPr>
-          </w:p>
-        </w:tc>
-        <w:tc>
-          <w:tcPr>
-            <w:tcW w:w="1726" w:type="dxa"/>
+              <w:jc w:val="center"/>
+            </w:pPr>
+            <w:r>
+              <w:t>AU13</w:t>
+            </w:r>
+          </w:p>
+        </w:tc>
+        <w:tc>
+          <w:tcPr>
+            <w:tcW w:w="2410" w:type="dxa"/>
           </w:tcPr>
           <w:p>
             <w:pPr>
               <w:ind w:left="0" w:firstLine="0"/>
               <w:cnfStyle w:val="000000000000" w:firstRow="0" w:lastRow="0" w:firstColumn="0" w:lastColumn="0" w:oddVBand="0" w:evenVBand="0" w:oddHBand="0" w:evenHBand="0" w:firstRowFirstColumn="0" w:firstRowLastColumn="0" w:lastRowFirstColumn="0" w:lastRowLastColumn="0"/>
-            </w:pPr>
+              <w:rPr>
+                <w:i/>
+              </w:rPr>
+            </w:pPr>
+            <w:r>
+              <w:rPr>
+                <w:i/>
+              </w:rPr>
+              <w:t>Sector A</w:t>
+            </w:r>
           </w:p>
         </w:tc>
         <w:tc>
           <w:tcPr>
             <w:cnfStyle w:val="000010000000" w:firstRow="0" w:lastRow="0" w:firstColumn="0" w:lastColumn="0" w:oddVBand="1" w:evenVBand="0" w:oddHBand="0" w:evenHBand="0" w:firstRowFirstColumn="0" w:firstRowLastColumn="0" w:lastRowFirstColumn="0" w:lastRowLastColumn="0"/>
-            <w:tcW w:w="1787" w:type="dxa"/>
+            <w:tcW w:w="1843" w:type="dxa"/>
           </w:tcPr>
           <w:p>
             <w:pPr>
               <w:ind w:left="0" w:firstLine="0"/>
-              <w:rPr>
-                <w:i/>
-              </w:rPr>
-            </w:pPr>
-          </w:p>
-        </w:tc>
-        <w:tc>
-          <w:tcPr>
-            <w:tcW w:w="1843" w:type="dxa"/>
-          </w:tcPr>
-          <w:p>
-            <w:pPr>
-              <w:ind w:left="0" w:firstLine="0"/>
-              <w:cnfStyle w:val="000000000000" w:firstRow="0" w:lastRow="0" w:firstColumn="0" w:lastColumn="0" w:oddVBand="0" w:evenVBand="0" w:oddHBand="0" w:evenHBand="0" w:firstRowFirstColumn="0" w:firstRowLastColumn="0" w:lastRowFirstColumn="0" w:lastRowLastColumn="0"/>
               <w:rPr>
                 <w:i/>
               </w:rPr>
@@ -4127,7 +4082,7 @@
         <w:tc>
           <w:tcPr>
             <w:cnfStyle w:val="001000000000" w:firstRow="0" w:lastRow="0" w:firstColumn="1" w:lastColumn="0" w:oddVBand="0" w:evenVBand="0" w:oddHBand="0" w:evenHBand="0" w:firstRowFirstColumn="0" w:firstRowLastColumn="0" w:lastRowFirstColumn="0" w:lastRowLastColumn="0"/>
-            <w:tcW w:w="2337" w:type="dxa"/>
+            <w:tcW w:w="2978" w:type="dxa"/>
           </w:tcPr>
           <w:p>
             <w:pPr>
@@ -4136,52 +4091,58 @@
                 <w:b w:val="0"/>
               </w:rPr>
             </w:pPr>
+            <w:r>
+              <w:rPr>
+                <w:b w:val="0"/>
+              </w:rPr>
+              <w:t>SECTOR B</w:t>
+            </w:r>
           </w:p>
         </w:tc>
         <w:tc>
           <w:tcPr>
             <w:cnfStyle w:val="000010000000" w:firstRow="0" w:lastRow="0" w:firstColumn="0" w:lastColumn="0" w:oddVBand="1" w:evenVBand="0" w:oddHBand="0" w:evenHBand="0" w:firstRowFirstColumn="0" w:firstRowLastColumn="0" w:lastRowFirstColumn="0" w:lastRowLastColumn="0"/>
-            <w:tcW w:w="2089" w:type="dxa"/>
+            <w:tcW w:w="2551" w:type="dxa"/>
           </w:tcPr>
           <w:p>
             <w:pPr>
               <w:ind w:left="0" w:firstLine="0"/>
-            </w:pPr>
-          </w:p>
-        </w:tc>
-        <w:tc>
-          <w:tcPr>
-            <w:tcW w:w="1726" w:type="dxa"/>
+              <w:jc w:val="center"/>
+            </w:pPr>
+            <w:r>
+              <w:t>SCTB</w:t>
+            </w:r>
+          </w:p>
+        </w:tc>
+        <w:tc>
+          <w:tcPr>
+            <w:tcW w:w="2410" w:type="dxa"/>
           </w:tcPr>
           <w:p>
             <w:pPr>
               <w:ind w:left="0" w:firstLine="0"/>
+              <w:jc w:val="both"/>
               <w:cnfStyle w:val="000000000000" w:firstRow="0" w:lastRow="0" w:firstColumn="0" w:lastColumn="0" w:oddVBand="0" w:evenVBand="0" w:oddHBand="0" w:evenHBand="0" w:firstRowFirstColumn="0" w:firstRowLastColumn="0" w:lastRowFirstColumn="0" w:lastRowLastColumn="0"/>
-            </w:pPr>
+              <w:rPr>
+                <w:i/>
+              </w:rPr>
+            </w:pPr>
+            <w:r>
+              <w:rPr>
+                <w:i/>
+              </w:rPr>
+              <w:t>Ninguno</w:t>
+            </w:r>
           </w:p>
         </w:tc>
         <w:tc>
           <w:tcPr>
             <w:cnfStyle w:val="000010000000" w:firstRow="0" w:lastRow="0" w:firstColumn="0" w:lastColumn="0" w:oddVBand="1" w:evenVBand="0" w:oddHBand="0" w:evenHBand="0" w:firstRowFirstColumn="0" w:firstRowLastColumn="0" w:lastRowFirstColumn="0" w:lastRowLastColumn="0"/>
-            <w:tcW w:w="1787" w:type="dxa"/>
+            <w:tcW w:w="1843" w:type="dxa"/>
           </w:tcPr>
           <w:p>
             <w:pPr>
               <w:ind w:left="0" w:firstLine="0"/>
-              <w:rPr>
-                <w:i/>
-              </w:rPr>
-            </w:pPr>
-          </w:p>
-        </w:tc>
-        <w:tc>
-          <w:tcPr>
-            <w:tcW w:w="1843" w:type="dxa"/>
-          </w:tcPr>
-          <w:p>
-            <w:pPr>
-              <w:ind w:left="0" w:firstLine="0"/>
-              <w:cnfStyle w:val="000000000000" w:firstRow="0" w:lastRow="0" w:firstColumn="0" w:lastColumn="0" w:oddVBand="0" w:evenVBand="0" w:oddHBand="0" w:evenHBand="0" w:firstRowFirstColumn="0" w:firstRowLastColumn="0" w:lastRowFirstColumn="0" w:lastRowLastColumn="0"/>
               <w:rPr>
                 <w:i/>
               </w:rPr>
@@ -4197,7 +4158,7 @@
           <w:tcPr>
             <w:cnfStyle w:val="001000000000" w:firstRow="0" w:lastRow="0" w:firstColumn="1" w:lastColumn="0" w:oddVBand="0" w:evenVBand="0" w:oddHBand="0" w:evenHBand="0" w:firstRowFirstColumn="0" w:firstRowLastColumn="0" w:lastRowFirstColumn="0" w:lastRowLastColumn="0"/>
             <w:tcW w:w="7939" w:type="dxa"/>
-            <w:gridSpan w:val="4"/>
+            <w:gridSpan w:val="3"/>
             <w:vAlign w:val="center"/>
           </w:tcPr>
           <w:p>
@@ -4286,10 +4247,8 @@
         <w:tblLook w:val="0280" w:firstRow="0" w:lastRow="0" w:firstColumn="1" w:lastColumn="0" w:noHBand="1" w:noVBand="0"/>
       </w:tblPr>
       <w:tblGrid>
-        <w:gridCol w:w="2337"/>
-        <w:gridCol w:w="2089"/>
-        <w:gridCol w:w="1726"/>
-        <w:gridCol w:w="1787"/>
+        <w:gridCol w:w="3970"/>
+        <w:gridCol w:w="3969"/>
         <w:gridCol w:w="1843"/>
       </w:tblGrid>
       <w:tr>
@@ -4300,7 +4259,7 @@
           <w:tcPr>
             <w:cnfStyle w:val="001000000000" w:firstRow="0" w:lastRow="0" w:firstColumn="1" w:lastColumn="0" w:oddVBand="0" w:evenVBand="0" w:oddHBand="0" w:evenHBand="0" w:firstRowFirstColumn="0" w:firstRowLastColumn="0" w:lastRowFirstColumn="0" w:lastRowLastColumn="0"/>
             <w:tcW w:w="7939" w:type="dxa"/>
-            <w:gridSpan w:val="4"/>
+            <w:gridSpan w:val="2"/>
             <w:vAlign w:val="center"/>
           </w:tcPr>
           <w:p>
@@ -4320,7 +4279,6 @@
           <w:tcPr>
             <w:cnfStyle w:val="000010000000" w:firstRow="0" w:lastRow="0" w:firstColumn="0" w:lastColumn="0" w:oddVBand="1" w:evenVBand="0" w:oddHBand="0" w:evenHBand="0" w:firstRowFirstColumn="0" w:firstRowLastColumn="0" w:lastRowFirstColumn="0" w:lastRowLastColumn="0"/>
             <w:tcW w:w="1843" w:type="dxa"/>
-            <w:vMerge w:val="restart"/>
             <w:vAlign w:val="center"/>
           </w:tcPr>
           <w:p>
@@ -4347,7 +4305,7 @@
         <w:tc>
           <w:tcPr>
             <w:cnfStyle w:val="001000000000" w:firstRow="0" w:lastRow="0" w:firstColumn="1" w:lastColumn="0" w:oddVBand="0" w:evenVBand="0" w:oddHBand="0" w:evenHBand="0" w:firstRowFirstColumn="0" w:firstRowLastColumn="0" w:lastRowFirstColumn="0" w:lastRowLastColumn="0"/>
-            <w:tcW w:w="2337" w:type="dxa"/>
+            <w:tcW w:w="3970" w:type="dxa"/>
             <w:vAlign w:val="center"/>
           </w:tcPr>
           <w:p>
@@ -4363,7 +4321,7 @@
         <w:tc>
           <w:tcPr>
             <w:cnfStyle w:val="000010000000" w:firstRow="0" w:lastRow="0" w:firstColumn="0" w:lastColumn="0" w:oddVBand="1" w:evenVBand="0" w:oddHBand="0" w:evenHBand="0" w:firstRowFirstColumn="0" w:firstRowLastColumn="0" w:lastRowFirstColumn="0" w:lastRowLastColumn="0"/>
-            <w:tcW w:w="2089" w:type="dxa"/>
+            <w:tcW w:w="3969" w:type="dxa"/>
             <w:vAlign w:val="center"/>
           </w:tcPr>
           <w:p>
@@ -4378,58 +4336,13 @@
               <w:rPr>
                 <w:b/>
               </w:rPr>
-              <w:t>Email Valoraciones</w:t>
-            </w:r>
-          </w:p>
-        </w:tc>
-        <w:tc>
-          <w:tcPr>
-            <w:tcW w:w="1726" w:type="dxa"/>
-            <w:vAlign w:val="center"/>
-          </w:tcPr>
-          <w:p>
-            <w:pPr>
-              <w:ind w:left="0" w:firstLine="0"/>
-              <w:jc w:val="center"/>
-              <w:cnfStyle w:val="000000000000" w:firstRow="0" w:lastRow="0" w:firstColumn="0" w:lastColumn="0" w:oddVBand="0" w:evenVBand="0" w:oddHBand="0" w:evenHBand="0" w:firstRowFirstColumn="0" w:firstRowLastColumn="0" w:lastRowFirstColumn="0" w:lastRowLastColumn="0"/>
-              <w:rPr>
-                <w:b/>
-              </w:rPr>
-            </w:pPr>
-            <w:r>
-              <w:rPr>
-                <w:b/>
-              </w:rPr>
-              <w:t>Encargado</w:t>
-            </w:r>
-          </w:p>
-        </w:tc>
-        <w:tc>
-          <w:tcPr>
-            <w:cnfStyle w:val="000010000000" w:firstRow="0" w:lastRow="0" w:firstColumn="0" w:lastColumn="0" w:oddVBand="1" w:evenVBand="0" w:oddHBand="0" w:evenHBand="0" w:firstRowFirstColumn="0" w:firstRowLastColumn="0" w:lastRowFirstColumn="0" w:lastRowLastColumn="0"/>
-            <w:tcW w:w="1787" w:type="dxa"/>
-            <w:vAlign w:val="center"/>
-          </w:tcPr>
-          <w:p>
-            <w:pPr>
-              <w:ind w:left="0" w:firstLine="0"/>
-              <w:jc w:val="center"/>
-              <w:rPr>
-                <w:b/>
-              </w:rPr>
-            </w:pPr>
-            <w:r>
-              <w:rPr>
-                <w:b/>
-              </w:rPr>
-              <w:t>Numero Icono</w:t>
+              <w:t>Código QR</w:t>
             </w:r>
           </w:p>
         </w:tc>
         <w:tc>
           <w:tcPr>
             <w:tcW w:w="1843" w:type="dxa"/>
-            <w:vMerge/>
           </w:tcPr>
           <w:p>
             <w:pPr>
@@ -4450,51 +4363,38 @@
         <w:tc>
           <w:tcPr>
             <w:cnfStyle w:val="001000000000" w:firstRow="0" w:lastRow="0" w:firstColumn="1" w:lastColumn="0" w:oddVBand="0" w:evenVBand="0" w:oddHBand="0" w:evenHBand="0" w:firstRowFirstColumn="0" w:firstRowLastColumn="0" w:lastRowFirstColumn="0" w:lastRowLastColumn="0"/>
-            <w:tcW w:w="2337" w:type="dxa"/>
+            <w:tcW w:w="3970" w:type="dxa"/>
           </w:tcPr>
           <w:p>
             <w:pPr>
               <w:ind w:left="0" w:firstLine="0"/>
               <w:rPr>
                 <w:b w:val="0"/>
-              </w:rPr>
-            </w:pPr>
+                <w:i/>
+              </w:rPr>
+            </w:pPr>
+            <w:r>
+              <w:rPr>
+                <w:b w:val="0"/>
+                <w:i/>
+              </w:rPr>
+              <w:t xml:space="preserve">Campo Vacío </w:t>
+            </w:r>
           </w:p>
         </w:tc>
         <w:tc>
           <w:tcPr>
             <w:cnfStyle w:val="000010000000" w:firstRow="0" w:lastRow="0" w:firstColumn="0" w:lastColumn="0" w:oddVBand="1" w:evenVBand="0" w:oddHBand="0" w:evenHBand="0" w:firstRowFirstColumn="0" w:firstRowLastColumn="0" w:lastRowFirstColumn="0" w:lastRowLastColumn="0"/>
-            <w:tcW w:w="2089" w:type="dxa"/>
+            <w:tcW w:w="3969" w:type="dxa"/>
           </w:tcPr>
           <w:p>
             <w:pPr>
               <w:ind w:left="0" w:firstLine="0"/>
-            </w:pPr>
-          </w:p>
-        </w:tc>
-        <w:tc>
-          <w:tcPr>
-            <w:tcW w:w="1726" w:type="dxa"/>
-          </w:tcPr>
-          <w:p>
-            <w:pPr>
-              <w:ind w:left="0" w:firstLine="0"/>
-              <w:cnfStyle w:val="000000000000" w:firstRow="0" w:lastRow="0" w:firstColumn="0" w:lastColumn="0" w:oddVBand="0" w:evenVBand="0" w:oddHBand="0" w:evenHBand="0" w:firstRowFirstColumn="0" w:firstRowLastColumn="0" w:lastRowFirstColumn="0" w:lastRowLastColumn="0"/>
-            </w:pPr>
-          </w:p>
-        </w:tc>
-        <w:tc>
-          <w:tcPr>
-            <w:cnfStyle w:val="000010000000" w:firstRow="0" w:lastRow="0" w:firstColumn="0" w:lastColumn="0" w:oddVBand="1" w:evenVBand="0" w:oddHBand="0" w:evenHBand="0" w:firstRowFirstColumn="0" w:firstRowLastColumn="0" w:lastRowFirstColumn="0" w:lastRowLastColumn="0"/>
-            <w:tcW w:w="1787" w:type="dxa"/>
-          </w:tcPr>
-          <w:p>
-            <w:pPr>
-              <w:ind w:left="0" w:firstLine="0"/>
-              <w:rPr>
-                <w:i/>
-              </w:rPr>
-            </w:pPr>
+              <w:jc w:val="center"/>
+            </w:pPr>
+            <w:r>
+              <w:t>AUH5</w:t>
+            </w:r>
           </w:p>
         </w:tc>
         <w:tc>
@@ -4519,7 +4419,7 @@
         <w:tc>
           <w:tcPr>
             <w:cnfStyle w:val="001000000000" w:firstRow="0" w:lastRow="0" w:firstColumn="1" w:lastColumn="0" w:oddVBand="0" w:evenVBand="0" w:oddHBand="0" w:evenHBand="0" w:firstRowFirstColumn="0" w:firstRowLastColumn="0" w:lastRowFirstColumn="0" w:lastRowLastColumn="0"/>
-            <w:tcW w:w="2337" w:type="dxa"/>
+            <w:tcW w:w="3970" w:type="dxa"/>
           </w:tcPr>
           <w:p>
             <w:pPr>
@@ -4528,42 +4428,33 @@
                 <w:b w:val="0"/>
               </w:rPr>
             </w:pPr>
+            <w:r>
+              <w:rPr>
+                <w:b w:val="0"/>
+              </w:rPr>
+              <w:t>Ascensor</w:t>
+            </w:r>
           </w:p>
         </w:tc>
         <w:tc>
           <w:tcPr>
             <w:cnfStyle w:val="000010000000" w:firstRow="0" w:lastRow="0" w:firstColumn="0" w:lastColumn="0" w:oddVBand="1" w:evenVBand="0" w:oddHBand="0" w:evenHBand="0" w:firstRowFirstColumn="0" w:firstRowLastColumn="0" w:lastRowFirstColumn="0" w:lastRowLastColumn="0"/>
-            <w:tcW w:w="2089" w:type="dxa"/>
+            <w:tcW w:w="3969" w:type="dxa"/>
           </w:tcPr>
           <w:p>
             <w:pPr>
               <w:ind w:left="0" w:firstLine="0"/>
-            </w:pPr>
-          </w:p>
-        </w:tc>
-        <w:tc>
-          <w:tcPr>
-            <w:tcW w:w="1726" w:type="dxa"/>
-          </w:tcPr>
-          <w:p>
-            <w:pPr>
-              <w:ind w:left="0" w:firstLine="0"/>
-              <w:cnfStyle w:val="000000000000" w:firstRow="0" w:lastRow="0" w:firstColumn="0" w:lastColumn="0" w:oddVBand="0" w:evenVBand="0" w:oddHBand="0" w:evenHBand="0" w:firstRowFirstColumn="0" w:firstRowLastColumn="0" w:lastRowFirstColumn="0" w:lastRowLastColumn="0"/>
-            </w:pPr>
-          </w:p>
-        </w:tc>
-        <w:tc>
-          <w:tcPr>
-            <w:cnfStyle w:val="000010000000" w:firstRow="0" w:lastRow="0" w:firstColumn="0" w:lastColumn="0" w:oddVBand="1" w:evenVBand="0" w:oddHBand="0" w:evenHBand="0" w:firstRowFirstColumn="0" w:firstRowLastColumn="0" w:lastRowFirstColumn="0" w:lastRowLastColumn="0"/>
-            <w:tcW w:w="1787" w:type="dxa"/>
-          </w:tcPr>
-          <w:p>
-            <w:pPr>
-              <w:ind w:left="0" w:firstLine="0"/>
+              <w:jc w:val="center"/>
               <w:rPr>
                 <w:i/>
               </w:rPr>
             </w:pPr>
+            <w:r>
+              <w:rPr>
+                <w:i/>
+              </w:rPr>
+              <w:t>Campo Vacío</w:t>
+            </w:r>
           </w:p>
         </w:tc>
         <w:tc>
@@ -4588,8 +4479,71 @@
         <w:tc>
           <w:tcPr>
             <w:cnfStyle w:val="001000000000" w:firstRow="0" w:lastRow="0" w:firstColumn="1" w:lastColumn="0" w:oddVBand="0" w:evenVBand="0" w:oddHBand="0" w:evenHBand="0" w:firstRowFirstColumn="0" w:firstRowLastColumn="0" w:lastRowFirstColumn="0" w:lastRowLastColumn="0"/>
+            <w:tcW w:w="3970" w:type="dxa"/>
+          </w:tcPr>
+          <w:p>
+            <w:pPr>
+              <w:ind w:left="0" w:firstLine="0"/>
+              <w:rPr>
+                <w:b w:val="0"/>
+                <w:i/>
+              </w:rPr>
+            </w:pPr>
+            <w:r>
+              <w:rPr>
+                <w:b w:val="0"/>
+                <w:i/>
+              </w:rPr>
+              <w:lastRenderedPageBreak/>
+              <w:t xml:space="preserve">Campo Vacío </w:t>
+            </w:r>
+          </w:p>
+        </w:tc>
+        <w:tc>
+          <w:tcPr>
+            <w:cnfStyle w:val="000010000000" w:firstRow="0" w:lastRow="0" w:firstColumn="0" w:lastColumn="0" w:oddVBand="1" w:evenVBand="0" w:oddHBand="0" w:evenHBand="0" w:firstRowFirstColumn="0" w:firstRowLastColumn="0" w:lastRowFirstColumn="0" w:lastRowLastColumn="0"/>
+            <w:tcW w:w="3969" w:type="dxa"/>
+          </w:tcPr>
+          <w:p>
+            <w:pPr>
+              <w:ind w:left="0" w:firstLine="0"/>
+              <w:jc w:val="center"/>
+              <w:rPr>
+                <w:i/>
+              </w:rPr>
+            </w:pPr>
+            <w:r>
+              <w:rPr>
+                <w:i/>
+              </w:rPr>
+              <w:t>Campo Vacío</w:t>
+            </w:r>
+          </w:p>
+        </w:tc>
+        <w:tc>
+          <w:tcPr>
+            <w:tcW w:w="1843" w:type="dxa"/>
+          </w:tcPr>
+          <w:p>
+            <w:pPr>
+              <w:ind w:left="0" w:firstLine="0"/>
+              <w:cnfStyle w:val="000000000000" w:firstRow="0" w:lastRow="0" w:firstColumn="0" w:lastColumn="0" w:oddVBand="0" w:evenVBand="0" w:oddHBand="0" w:evenHBand="0" w:firstRowFirstColumn="0" w:firstRowLastColumn="0" w:lastRowFirstColumn="0" w:lastRowLastColumn="0"/>
+              <w:rPr>
+                <w:i/>
+              </w:rPr>
+            </w:pPr>
+          </w:p>
+        </w:tc>
+      </w:tr>
+      <w:tr>
+        <w:trPr>
+          <w:trHeight w:val="340"/>
+        </w:trPr>
+        <w:tc>
+          <w:tcPr>
+            <w:cnfStyle w:val="001000000000" w:firstRow="0" w:lastRow="0" w:firstColumn="1" w:lastColumn="0" w:oddVBand="0" w:evenVBand="0" w:oddHBand="0" w:evenHBand="0" w:firstRowFirstColumn="0" w:firstRowLastColumn="0" w:lastRowFirstColumn="0" w:lastRowLastColumn="0"/>
             <w:tcW w:w="7939" w:type="dxa"/>
-            <w:gridSpan w:val="4"/>
+            <w:gridSpan w:val="2"/>
             <w:vAlign w:val="center"/>
           </w:tcPr>
           <w:p>
@@ -4678,11 +4632,9 @@
         <w:tblLook w:val="0280" w:firstRow="0" w:lastRow="0" w:firstColumn="1" w:lastColumn="0" w:noHBand="1" w:noVBand="0"/>
       </w:tblPr>
       <w:tblGrid>
-        <w:gridCol w:w="2337"/>
-        <w:gridCol w:w="2089"/>
-        <w:gridCol w:w="1726"/>
-        <w:gridCol w:w="1787"/>
-        <w:gridCol w:w="1843"/>
+        <w:gridCol w:w="2553"/>
+        <w:gridCol w:w="5511"/>
+        <w:gridCol w:w="1718"/>
       </w:tblGrid>
       <w:tr>
         <w:trPr>
@@ -4691,8 +4643,22 @@
         <w:tc>
           <w:tcPr>
             <w:cnfStyle w:val="001000000000" w:firstRow="0" w:lastRow="0" w:firstColumn="1" w:lastColumn="0" w:oddVBand="0" w:evenVBand="0" w:oddHBand="0" w:evenHBand="0" w:firstRowFirstColumn="0" w:firstRowLastColumn="0" w:lastRowFirstColumn="0" w:lastRowLastColumn="0"/>
-            <w:tcW w:w="7939" w:type="dxa"/>
-            <w:gridSpan w:val="4"/>
+            <w:tcW w:w="2553" w:type="dxa"/>
+            <w:vAlign w:val="center"/>
+          </w:tcPr>
+          <w:p>
+            <w:pPr>
+              <w:ind w:left="0" w:firstLine="0"/>
+            </w:pPr>
+            <w:r>
+              <w:t>Campo bajo Análisis</w:t>
+            </w:r>
+          </w:p>
+        </w:tc>
+        <w:tc>
+          <w:tcPr>
+            <w:cnfStyle w:val="000010000000" w:firstRow="0" w:lastRow="0" w:firstColumn="0" w:lastColumn="0" w:oddVBand="1" w:evenVBand="0" w:oddHBand="0" w:evenHBand="0" w:firstRowFirstColumn="0" w:firstRowLastColumn="0" w:lastRowFirstColumn="0" w:lastRowLastColumn="0"/>
+            <w:tcW w:w="5511" w:type="dxa"/>
             <w:vAlign w:val="center"/>
           </w:tcPr>
           <w:p>
@@ -4700,27 +4666,29 @@
               <w:ind w:left="0" w:firstLine="0"/>
               <w:jc w:val="center"/>
               <w:rPr>
-                <w:b w:val="0"/>
-              </w:rPr>
-            </w:pPr>
-            <w:r>
-              <w:t>Valores</w:t>
-            </w:r>
-          </w:p>
-        </w:tc>
-        <w:tc>
-          <w:tcPr>
-            <w:cnfStyle w:val="000010000000" w:firstRow="0" w:lastRow="0" w:firstColumn="0" w:lastColumn="0" w:oddVBand="1" w:evenVBand="0" w:oddHBand="0" w:evenHBand="0" w:firstRowFirstColumn="0" w:firstRowLastColumn="0" w:lastRowFirstColumn="0" w:lastRowLastColumn="0"/>
-            <w:tcW w:w="1843" w:type="dxa"/>
-            <w:vMerge w:val="restart"/>
-            <w:vAlign w:val="center"/>
+                <w:b/>
+              </w:rPr>
+            </w:pPr>
+            <w:r>
+              <w:rPr>
+                <w:b/>
+              </w:rPr>
+              <w:t>Valor</w:t>
+            </w:r>
+          </w:p>
+        </w:tc>
+        <w:tc>
+          <w:tcPr>
+            <w:tcW w:w="1718" w:type="dxa"/>
           </w:tcPr>
           <w:p>
             <w:pPr>
               <w:ind w:left="0" w:firstLine="0"/>
               <w:jc w:val="center"/>
+              <w:cnfStyle w:val="000000000000" w:firstRow="0" w:lastRow="0" w:firstColumn="0" w:lastColumn="0" w:oddVBand="0" w:evenVBand="0" w:oddHBand="0" w:evenHBand="0" w:firstRowFirstColumn="0" w:firstRowLastColumn="0" w:lastRowFirstColumn="0" w:lastRowLastColumn="0"/>
               <w:rPr>
                 <w:b/>
+                <w:i/>
               </w:rPr>
             </w:pPr>
             <w:r>
@@ -4729,6 +4697,60 @@
               </w:rPr>
               <w:t>Resultado</w:t>
             </w:r>
+          </w:p>
+        </w:tc>
+      </w:tr>
+      <w:tr>
+        <w:trPr>
+          <w:trHeight w:val="359"/>
+        </w:trPr>
+        <w:tc>
+          <w:tcPr>
+            <w:cnfStyle w:val="001000000000" w:firstRow="0" w:lastRow="0" w:firstColumn="1" w:lastColumn="0" w:oddVBand="0" w:evenVBand="0" w:oddHBand="0" w:evenHBand="0" w:firstRowFirstColumn="0" w:firstRowLastColumn="0" w:lastRowFirstColumn="0" w:lastRowLastColumn="0"/>
+            <w:tcW w:w="2553" w:type="dxa"/>
+          </w:tcPr>
+          <w:p>
+            <w:pPr>
+              <w:ind w:left="0" w:firstLine="0"/>
+              <w:rPr>
+                <w:b w:val="0"/>
+              </w:rPr>
+            </w:pPr>
+            <w:r>
+              <w:rPr>
+                <w:b w:val="0"/>
+              </w:rPr>
+              <w:t>Nombre</w:t>
+            </w:r>
+          </w:p>
+        </w:tc>
+        <w:tc>
+          <w:tcPr>
+            <w:cnfStyle w:val="000010000000" w:firstRow="0" w:lastRow="0" w:firstColumn="0" w:lastColumn="0" w:oddVBand="1" w:evenVBand="0" w:oddHBand="0" w:evenHBand="0" w:firstRowFirstColumn="0" w:firstRowLastColumn="0" w:lastRowFirstColumn="0" w:lastRowLastColumn="0"/>
+            <w:tcW w:w="5511" w:type="dxa"/>
+          </w:tcPr>
+          <w:p>
+            <w:pPr>
+              <w:ind w:left="0" w:firstLine="0"/>
+              <w:jc w:val="center"/>
+            </w:pPr>
+            <w:r>
+              <w:t>Aula de medios audiovisuales de la Universidad Nacional de la Patagonia Austral</w:t>
+            </w:r>
+          </w:p>
+        </w:tc>
+        <w:tc>
+          <w:tcPr>
+            <w:tcW w:w="1718" w:type="dxa"/>
+          </w:tcPr>
+          <w:p>
+            <w:pPr>
+              <w:ind w:left="0" w:firstLine="0"/>
+              <w:cnfStyle w:val="000000000000" w:firstRow="0" w:lastRow="0" w:firstColumn="0" w:lastColumn="0" w:oddVBand="0" w:evenVBand="0" w:oddHBand="0" w:evenHBand="0" w:firstRowFirstColumn="0" w:firstRowLastColumn="0" w:lastRowFirstColumn="0" w:lastRowLastColumn="0"/>
+              <w:rPr>
+                <w:i/>
+              </w:rPr>
+            </w:pPr>
           </w:p>
         </w:tc>
       </w:tr>
@@ -4739,8 +4761,27 @@
         <w:tc>
           <w:tcPr>
             <w:cnfStyle w:val="001000000000" w:firstRow="0" w:lastRow="0" w:firstColumn="1" w:lastColumn="0" w:oddVBand="0" w:evenVBand="0" w:oddHBand="0" w:evenHBand="0" w:firstRowFirstColumn="0" w:firstRowLastColumn="0" w:lastRowFirstColumn="0" w:lastRowLastColumn="0"/>
-            <w:tcW w:w="2337" w:type="dxa"/>
-            <w:vAlign w:val="center"/>
+            <w:tcW w:w="2553" w:type="dxa"/>
+          </w:tcPr>
+          <w:p>
+            <w:pPr>
+              <w:ind w:left="0" w:firstLine="0"/>
+              <w:rPr>
+                <w:b w:val="0"/>
+              </w:rPr>
+            </w:pPr>
+            <w:r>
+              <w:rPr>
+                <w:b w:val="0"/>
+              </w:rPr>
+              <w:t>Código QR</w:t>
+            </w:r>
+          </w:p>
+        </w:tc>
+        <w:tc>
+          <w:tcPr>
+            <w:cnfStyle w:val="000010000000" w:firstRow="0" w:lastRow="0" w:firstColumn="0" w:lastColumn="0" w:oddVBand="1" w:evenVBand="0" w:oddHBand="0" w:evenHBand="0" w:firstRowFirstColumn="0" w:firstRowLastColumn="0" w:lastRowFirstColumn="0" w:lastRowLastColumn="0"/>
+            <w:tcW w:w="5511" w:type="dxa"/>
           </w:tcPr>
           <w:p>
             <w:pPr>
@@ -4748,150 +4789,13 @@
               <w:jc w:val="center"/>
             </w:pPr>
             <w:r>
-              <w:t>Nombre</w:t>
-            </w:r>
-          </w:p>
-        </w:tc>
-        <w:tc>
-          <w:tcPr>
-            <w:cnfStyle w:val="000010000000" w:firstRow="0" w:lastRow="0" w:firstColumn="0" w:lastColumn="0" w:oddVBand="1" w:evenVBand="0" w:oddHBand="0" w:evenHBand="0" w:firstRowFirstColumn="0" w:firstRowLastColumn="0" w:lastRowFirstColumn="0" w:lastRowLastColumn="0"/>
-            <w:tcW w:w="2089" w:type="dxa"/>
-            <w:vAlign w:val="center"/>
-          </w:tcPr>
-          <w:p>
-            <w:pPr>
-              <w:ind w:left="0" w:firstLine="0"/>
-              <w:jc w:val="center"/>
-              <w:rPr>
-                <w:b/>
-              </w:rPr>
-            </w:pPr>
-            <w:r>
-              <w:rPr>
-                <w:b/>
-              </w:rPr>
-              <w:t>Email Valoraciones</w:t>
-            </w:r>
-          </w:p>
-        </w:tc>
-        <w:tc>
-          <w:tcPr>
-            <w:tcW w:w="1726" w:type="dxa"/>
-            <w:vAlign w:val="center"/>
-          </w:tcPr>
-          <w:p>
-            <w:pPr>
-              <w:ind w:left="0" w:firstLine="0"/>
-              <w:jc w:val="center"/>
-              <w:cnfStyle w:val="000000000000" w:firstRow="0" w:lastRow="0" w:firstColumn="0" w:lastColumn="0" w:oddVBand="0" w:evenVBand="0" w:oddHBand="0" w:evenHBand="0" w:firstRowFirstColumn="0" w:firstRowLastColumn="0" w:lastRowFirstColumn="0" w:lastRowLastColumn="0"/>
-              <w:rPr>
-                <w:b/>
-              </w:rPr>
-            </w:pPr>
-            <w:r>
-              <w:rPr>
-                <w:b/>
-              </w:rPr>
-              <w:t>Encargado</w:t>
-            </w:r>
-          </w:p>
-        </w:tc>
-        <w:tc>
-          <w:tcPr>
-            <w:cnfStyle w:val="000010000000" w:firstRow="0" w:lastRow="0" w:firstColumn="0" w:lastColumn="0" w:oddVBand="1" w:evenVBand="0" w:oddHBand="0" w:evenHBand="0" w:firstRowFirstColumn="0" w:firstRowLastColumn="0" w:lastRowFirstColumn="0" w:lastRowLastColumn="0"/>
-            <w:tcW w:w="1787" w:type="dxa"/>
-            <w:vAlign w:val="center"/>
-          </w:tcPr>
-          <w:p>
-            <w:pPr>
-              <w:ind w:left="0" w:firstLine="0"/>
-              <w:jc w:val="center"/>
-              <w:rPr>
-                <w:b/>
-              </w:rPr>
-            </w:pPr>
-            <w:r>
-              <w:rPr>
-                <w:b/>
-              </w:rPr>
-              <w:t>Numero Icono</w:t>
-            </w:r>
-          </w:p>
-        </w:tc>
-        <w:tc>
-          <w:tcPr>
-            <w:tcW w:w="1843" w:type="dxa"/>
-            <w:vMerge/>
-          </w:tcPr>
-          <w:p>
-            <w:pPr>
-              <w:ind w:left="0" w:firstLine="0"/>
-              <w:cnfStyle w:val="000000000000" w:firstRow="0" w:lastRow="0" w:firstColumn="0" w:lastColumn="0" w:oddVBand="0" w:evenVBand="0" w:oddHBand="0" w:evenHBand="0" w:firstRowFirstColumn="0" w:firstRowLastColumn="0" w:lastRowFirstColumn="0" w:lastRowLastColumn="0"/>
-              <w:rPr>
-                <w:b/>
-                <w:i/>
-              </w:rPr>
-            </w:pPr>
-          </w:p>
-        </w:tc>
-      </w:tr>
-      <w:tr>
-        <w:trPr>
-          <w:trHeight w:val="359"/>
-        </w:trPr>
-        <w:tc>
-          <w:tcPr>
-            <w:cnfStyle w:val="001000000000" w:firstRow="0" w:lastRow="0" w:firstColumn="1" w:lastColumn="0" w:oddVBand="0" w:evenVBand="0" w:oddHBand="0" w:evenHBand="0" w:firstRowFirstColumn="0" w:firstRowLastColumn="0" w:lastRowFirstColumn="0" w:lastRowLastColumn="0"/>
-            <w:tcW w:w="2337" w:type="dxa"/>
-          </w:tcPr>
-          <w:p>
-            <w:pPr>
-              <w:ind w:left="0" w:firstLine="0"/>
-              <w:rPr>
-                <w:b w:val="0"/>
-              </w:rPr>
-            </w:pPr>
-          </w:p>
-        </w:tc>
-        <w:tc>
-          <w:tcPr>
-            <w:cnfStyle w:val="000010000000" w:firstRow="0" w:lastRow="0" w:firstColumn="0" w:lastColumn="0" w:oddVBand="1" w:evenVBand="0" w:oddHBand="0" w:evenHBand="0" w:firstRowFirstColumn="0" w:firstRowLastColumn="0" w:lastRowFirstColumn="0" w:lastRowLastColumn="0"/>
-            <w:tcW w:w="2089" w:type="dxa"/>
-          </w:tcPr>
-          <w:p>
-            <w:pPr>
-              <w:ind w:left="0" w:firstLine="0"/>
-            </w:pPr>
-          </w:p>
-        </w:tc>
-        <w:tc>
-          <w:tcPr>
-            <w:tcW w:w="1726" w:type="dxa"/>
-          </w:tcPr>
-          <w:p>
-            <w:pPr>
-              <w:ind w:left="0" w:firstLine="0"/>
-              <w:cnfStyle w:val="000000000000" w:firstRow="0" w:lastRow="0" w:firstColumn="0" w:lastColumn="0" w:oddVBand="0" w:evenVBand="0" w:oddHBand="0" w:evenHBand="0" w:firstRowFirstColumn="0" w:firstRowLastColumn="0" w:lastRowFirstColumn="0" w:lastRowLastColumn="0"/>
-            </w:pPr>
-          </w:p>
-        </w:tc>
-        <w:tc>
-          <w:tcPr>
-            <w:cnfStyle w:val="000010000000" w:firstRow="0" w:lastRow="0" w:firstColumn="0" w:lastColumn="0" w:oddVBand="1" w:evenVBand="0" w:oddHBand="0" w:evenHBand="0" w:firstRowFirstColumn="0" w:firstRowLastColumn="0" w:lastRowFirstColumn="0" w:lastRowLastColumn="0"/>
-            <w:tcW w:w="1787" w:type="dxa"/>
-          </w:tcPr>
-          <w:p>
-            <w:pPr>
-              <w:ind w:left="0" w:firstLine="0"/>
-              <w:rPr>
-                <w:i/>
-              </w:rPr>
-            </w:pPr>
-          </w:p>
-        </w:tc>
-        <w:tc>
-          <w:tcPr>
-            <w:tcW w:w="1843" w:type="dxa"/>
+              <w:t>SalaDeConferenciasNumeroDeCodigo658fdas84a68fas</w:t>
+            </w:r>
+          </w:p>
+        </w:tc>
+        <w:tc>
+          <w:tcPr>
+            <w:tcW w:w="1718" w:type="dxa"/>
           </w:tcPr>
           <w:p>
             <w:pPr>
@@ -4911,77 +4815,8 @@
         <w:tc>
           <w:tcPr>
             <w:cnfStyle w:val="001000000000" w:firstRow="0" w:lastRow="0" w:firstColumn="1" w:lastColumn="0" w:oddVBand="0" w:evenVBand="0" w:oddHBand="0" w:evenHBand="0" w:firstRowFirstColumn="0" w:firstRowLastColumn="0" w:lastRowFirstColumn="0" w:lastRowLastColumn="0"/>
-            <w:tcW w:w="2337" w:type="dxa"/>
-          </w:tcPr>
-          <w:p>
-            <w:pPr>
-              <w:ind w:left="0" w:firstLine="0"/>
-              <w:rPr>
-                <w:b w:val="0"/>
-              </w:rPr>
-            </w:pPr>
-          </w:p>
-        </w:tc>
-        <w:tc>
-          <w:tcPr>
-            <w:cnfStyle w:val="000010000000" w:firstRow="0" w:lastRow="0" w:firstColumn="0" w:lastColumn="0" w:oddVBand="1" w:evenVBand="0" w:oddHBand="0" w:evenHBand="0" w:firstRowFirstColumn="0" w:firstRowLastColumn="0" w:lastRowFirstColumn="0" w:lastRowLastColumn="0"/>
-            <w:tcW w:w="2089" w:type="dxa"/>
-          </w:tcPr>
-          <w:p>
-            <w:pPr>
-              <w:ind w:left="0" w:firstLine="0"/>
-            </w:pPr>
-          </w:p>
-        </w:tc>
-        <w:tc>
-          <w:tcPr>
-            <w:tcW w:w="1726" w:type="dxa"/>
-          </w:tcPr>
-          <w:p>
-            <w:pPr>
-              <w:ind w:left="0" w:firstLine="0"/>
-              <w:cnfStyle w:val="000000000000" w:firstRow="0" w:lastRow="0" w:firstColumn="0" w:lastColumn="0" w:oddVBand="0" w:evenVBand="0" w:oddHBand="0" w:evenHBand="0" w:firstRowFirstColumn="0" w:firstRowLastColumn="0" w:lastRowFirstColumn="0" w:lastRowLastColumn="0"/>
-            </w:pPr>
-          </w:p>
-        </w:tc>
-        <w:tc>
-          <w:tcPr>
-            <w:cnfStyle w:val="000010000000" w:firstRow="0" w:lastRow="0" w:firstColumn="0" w:lastColumn="0" w:oddVBand="1" w:evenVBand="0" w:oddHBand="0" w:evenHBand="0" w:firstRowFirstColumn="0" w:firstRowLastColumn="0" w:lastRowFirstColumn="0" w:lastRowLastColumn="0"/>
-            <w:tcW w:w="1787" w:type="dxa"/>
-          </w:tcPr>
-          <w:p>
-            <w:pPr>
-              <w:ind w:left="0" w:firstLine="0"/>
-              <w:rPr>
-                <w:i/>
-              </w:rPr>
-            </w:pPr>
-          </w:p>
-        </w:tc>
-        <w:tc>
-          <w:tcPr>
-            <w:tcW w:w="1843" w:type="dxa"/>
-          </w:tcPr>
-          <w:p>
-            <w:pPr>
-              <w:ind w:left="0" w:firstLine="0"/>
-              <w:cnfStyle w:val="000000000000" w:firstRow="0" w:lastRow="0" w:firstColumn="0" w:lastColumn="0" w:oddVBand="0" w:evenVBand="0" w:oddHBand="0" w:evenHBand="0" w:firstRowFirstColumn="0" w:firstRowLastColumn="0" w:lastRowFirstColumn="0" w:lastRowLastColumn="0"/>
-              <w:rPr>
-                <w:i/>
-              </w:rPr>
-            </w:pPr>
-          </w:p>
-        </w:tc>
-      </w:tr>
-      <w:tr>
-        <w:trPr>
-          <w:trHeight w:val="340"/>
-        </w:trPr>
-        <w:tc>
-          <w:tcPr>
-            <w:cnfStyle w:val="001000000000" w:firstRow="0" w:lastRow="0" w:firstColumn="1" w:lastColumn="0" w:oddVBand="0" w:evenVBand="0" w:oddHBand="0" w:evenHBand="0" w:firstRowFirstColumn="0" w:firstRowLastColumn="0" w:lastRowFirstColumn="0" w:lastRowLastColumn="0"/>
-            <w:tcW w:w="7939" w:type="dxa"/>
-            <w:gridSpan w:val="4"/>
+            <w:tcW w:w="8064" w:type="dxa"/>
+            <w:gridSpan w:val="2"/>
             <w:vAlign w:val="center"/>
           </w:tcPr>
           <w:p>
@@ -5003,7 +4838,7 @@
         <w:tc>
           <w:tcPr>
             <w:cnfStyle w:val="000010000000" w:firstRow="0" w:lastRow="0" w:firstColumn="0" w:lastColumn="0" w:oddVBand="1" w:evenVBand="0" w:oddHBand="0" w:evenHBand="0" w:firstRowFirstColumn="0" w:firstRowLastColumn="0" w:lastRowFirstColumn="0" w:lastRowLastColumn="0"/>
-            <w:tcW w:w="1843" w:type="dxa"/>
+            <w:tcW w:w="1718" w:type="dxa"/>
           </w:tcPr>
           <w:p>
             <w:pPr>
@@ -5069,10 +4904,8 @@
         <w:tblLook w:val="0280" w:firstRow="0" w:lastRow="0" w:firstColumn="1" w:lastColumn="0" w:noHBand="1" w:noVBand="0"/>
       </w:tblPr>
       <w:tblGrid>
-        <w:gridCol w:w="2337"/>
-        <w:gridCol w:w="2089"/>
-        <w:gridCol w:w="1726"/>
-        <w:gridCol w:w="1787"/>
+        <w:gridCol w:w="2553"/>
+        <w:gridCol w:w="5386"/>
         <w:gridCol w:w="1843"/>
       </w:tblGrid>
       <w:tr>
@@ -5082,36 +4915,31 @@
         <w:tc>
           <w:tcPr>
             <w:cnfStyle w:val="001000000000" w:firstRow="0" w:lastRow="0" w:firstColumn="1" w:lastColumn="0" w:oddVBand="0" w:evenVBand="0" w:oddHBand="0" w:evenHBand="0" w:firstRowFirstColumn="0" w:firstRowLastColumn="0" w:lastRowFirstColumn="0" w:lastRowLastColumn="0"/>
-            <w:tcW w:w="7939" w:type="dxa"/>
-            <w:gridSpan w:val="4"/>
+            <w:tcW w:w="2553" w:type="dxa"/>
             <w:vAlign w:val="center"/>
+          </w:tcPr>
+          <w:p>
+            <w:pPr>
+              <w:ind w:left="0" w:firstLine="0"/>
+            </w:pPr>
+            <w:r>
+              <w:t>Campo bajo análisis</w:t>
+            </w:r>
+          </w:p>
+        </w:tc>
+        <w:tc>
+          <w:tcPr>
+            <w:cnfStyle w:val="000010000000" w:firstRow="0" w:lastRow="0" w:firstColumn="0" w:lastColumn="0" w:oddVBand="1" w:evenVBand="0" w:oddHBand="0" w:evenHBand="0" w:firstRowFirstColumn="0" w:firstRowLastColumn="0" w:lastRowFirstColumn="0" w:lastRowLastColumn="0"/>
+            <w:tcW w:w="7229" w:type="dxa"/>
+            <w:gridSpan w:val="2"/>
           </w:tcPr>
           <w:p>
             <w:pPr>
               <w:ind w:left="0" w:firstLine="0"/>
               <w:jc w:val="center"/>
               <w:rPr>
-                <w:b w:val="0"/>
-              </w:rPr>
-            </w:pPr>
-            <w:r>
-              <w:t>Valores</w:t>
-            </w:r>
-          </w:p>
-        </w:tc>
-        <w:tc>
-          <w:tcPr>
-            <w:cnfStyle w:val="000010000000" w:firstRow="0" w:lastRow="0" w:firstColumn="0" w:lastColumn="0" w:oddVBand="1" w:evenVBand="0" w:oddHBand="0" w:evenHBand="0" w:firstRowFirstColumn="0" w:firstRowLastColumn="0" w:lastRowFirstColumn="0" w:lastRowLastColumn="0"/>
-            <w:tcW w:w="1843" w:type="dxa"/>
-            <w:vMerge w:val="restart"/>
-            <w:vAlign w:val="center"/>
-          </w:tcPr>
-          <w:p>
-            <w:pPr>
-              <w:ind w:left="0" w:firstLine="0"/>
-              <w:jc w:val="center"/>
-              <w:rPr>
                 <w:b/>
+                <w:i/>
               </w:rPr>
             </w:pPr>
             <w:r>
@@ -5130,168 +4958,39 @@
         <w:tc>
           <w:tcPr>
             <w:cnfStyle w:val="001000000000" w:firstRow="0" w:lastRow="0" w:firstColumn="1" w:lastColumn="0" w:oddVBand="0" w:evenVBand="0" w:oddHBand="0" w:evenHBand="0" w:firstRowFirstColumn="0" w:firstRowLastColumn="0" w:lastRowFirstColumn="0" w:lastRowLastColumn="0"/>
-            <w:tcW w:w="2337" w:type="dxa"/>
+            <w:tcW w:w="2553" w:type="dxa"/>
             <w:vAlign w:val="center"/>
           </w:tcPr>
           <w:p>
             <w:pPr>
               <w:ind w:left="0" w:firstLine="0"/>
-              <w:jc w:val="center"/>
-            </w:pPr>
-            <w:r>
-              <w:t>Nombre</w:t>
+              <w:rPr>
+                <w:b w:val="0"/>
+              </w:rPr>
+            </w:pPr>
+            <w:r>
+              <w:rPr>
+                <w:b w:val="0"/>
+              </w:rPr>
+              <w:t>Dependencia</w:t>
             </w:r>
           </w:p>
         </w:tc>
         <w:tc>
           <w:tcPr>
             <w:cnfStyle w:val="000010000000" w:firstRow="0" w:lastRow="0" w:firstColumn="0" w:lastColumn="0" w:oddVBand="1" w:evenVBand="0" w:oddHBand="0" w:evenHBand="0" w:firstRowFirstColumn="0" w:firstRowLastColumn="0" w:lastRowFirstColumn="0" w:lastRowLastColumn="0"/>
-            <w:tcW w:w="2089" w:type="dxa"/>
-            <w:vAlign w:val="center"/>
+            <w:tcW w:w="7229" w:type="dxa"/>
+            <w:gridSpan w:val="2"/>
           </w:tcPr>
           <w:p>
             <w:pPr>
               <w:ind w:left="0" w:firstLine="0"/>
-              <w:jc w:val="center"/>
               <w:rPr>
                 <w:b/>
               </w:rPr>
             </w:pPr>
-            <w:r>
-              <w:rPr>
-                <w:b/>
-              </w:rPr>
-              <w:t>Email Valoraciones</w:t>
-            </w:r>
-          </w:p>
-        </w:tc>
-        <w:tc>
-          <w:tcPr>
-            <w:tcW w:w="1726" w:type="dxa"/>
-            <w:vAlign w:val="center"/>
-          </w:tcPr>
-          <w:p>
-            <w:pPr>
-              <w:ind w:left="0" w:firstLine="0"/>
-              <w:jc w:val="center"/>
-              <w:cnfStyle w:val="000000000000" w:firstRow="0" w:lastRow="0" w:firstColumn="0" w:lastColumn="0" w:oddVBand="0" w:evenVBand="0" w:oddHBand="0" w:evenHBand="0" w:firstRowFirstColumn="0" w:firstRowLastColumn="0" w:lastRowFirstColumn="0" w:lastRowLastColumn="0"/>
-              <w:rPr>
-                <w:b/>
-              </w:rPr>
-            </w:pPr>
-            <w:r>
-              <w:rPr>
-                <w:b/>
-              </w:rPr>
-              <w:t>Encargado</w:t>
-            </w:r>
-          </w:p>
-        </w:tc>
-        <w:tc>
-          <w:tcPr>
-            <w:cnfStyle w:val="000010000000" w:firstRow="0" w:lastRow="0" w:firstColumn="0" w:lastColumn="0" w:oddVBand="1" w:evenVBand="0" w:oddHBand="0" w:evenHBand="0" w:firstRowFirstColumn="0" w:firstRowLastColumn="0" w:lastRowFirstColumn="0" w:lastRowLastColumn="0"/>
-            <w:tcW w:w="1787" w:type="dxa"/>
-            <w:vAlign w:val="center"/>
-          </w:tcPr>
-          <w:p>
-            <w:pPr>
-              <w:ind w:left="0" w:firstLine="0"/>
-              <w:jc w:val="center"/>
-              <w:rPr>
-                <w:b/>
-              </w:rPr>
-            </w:pPr>
-            <w:r>
-              <w:rPr>
-                <w:b/>
-              </w:rPr>
-              <w:t>Numero Icono</w:t>
-            </w:r>
-          </w:p>
-        </w:tc>
-        <w:tc>
-          <w:tcPr>
-            <w:tcW w:w="1843" w:type="dxa"/>
-            <w:vMerge/>
-          </w:tcPr>
-          <w:p>
-            <w:pPr>
-              <w:ind w:left="0" w:firstLine="0"/>
-              <w:cnfStyle w:val="000000000000" w:firstRow="0" w:lastRow="0" w:firstColumn="0" w:lastColumn="0" w:oddVBand="0" w:evenVBand="0" w:oddHBand="0" w:evenHBand="0" w:firstRowFirstColumn="0" w:firstRowLastColumn="0" w:lastRowFirstColumn="0" w:lastRowLastColumn="0"/>
-              <w:rPr>
-                <w:b/>
-                <w:i/>
-              </w:rPr>
-            </w:pPr>
-          </w:p>
-        </w:tc>
-      </w:tr>
-      <w:tr>
-        <w:trPr>
-          <w:trHeight w:val="359"/>
-        </w:trPr>
-        <w:tc>
-          <w:tcPr>
-            <w:cnfStyle w:val="001000000000" w:firstRow="0" w:lastRow="0" w:firstColumn="1" w:lastColumn="0" w:oddVBand="0" w:evenVBand="0" w:oddHBand="0" w:evenHBand="0" w:firstRowFirstColumn="0" w:firstRowLastColumn="0" w:lastRowFirstColumn="0" w:lastRowLastColumn="0"/>
-            <w:tcW w:w="2337" w:type="dxa"/>
-          </w:tcPr>
-          <w:p>
-            <w:pPr>
-              <w:ind w:left="0" w:firstLine="0"/>
-              <w:rPr>
-                <w:b w:val="0"/>
-              </w:rPr>
-            </w:pPr>
-          </w:p>
-        </w:tc>
-        <w:tc>
-          <w:tcPr>
-            <w:cnfStyle w:val="000010000000" w:firstRow="0" w:lastRow="0" w:firstColumn="0" w:lastColumn="0" w:oddVBand="1" w:evenVBand="0" w:oddHBand="0" w:evenHBand="0" w:firstRowFirstColumn="0" w:firstRowLastColumn="0" w:lastRowFirstColumn="0" w:lastRowLastColumn="0"/>
-            <w:tcW w:w="2089" w:type="dxa"/>
-          </w:tcPr>
-          <w:p>
-            <w:pPr>
-              <w:ind w:left="0" w:firstLine="0"/>
-            </w:pPr>
-          </w:p>
-        </w:tc>
-        <w:tc>
-          <w:tcPr>
-            <w:tcW w:w="1726" w:type="dxa"/>
-          </w:tcPr>
-          <w:p>
-            <w:pPr>
-              <w:ind w:left="0" w:firstLine="0"/>
-              <w:cnfStyle w:val="000000000000" w:firstRow="0" w:lastRow="0" w:firstColumn="0" w:lastColumn="0" w:oddVBand="0" w:evenVBand="0" w:oddHBand="0" w:evenHBand="0" w:firstRowFirstColumn="0" w:firstRowLastColumn="0" w:lastRowFirstColumn="0" w:lastRowLastColumn="0"/>
-            </w:pPr>
-          </w:p>
-        </w:tc>
-        <w:tc>
-          <w:tcPr>
-            <w:cnfStyle w:val="000010000000" w:firstRow="0" w:lastRow="0" w:firstColumn="0" w:lastColumn="0" w:oddVBand="1" w:evenVBand="0" w:oddHBand="0" w:evenHBand="0" w:firstRowFirstColumn="0" w:firstRowLastColumn="0" w:lastRowFirstColumn="0" w:lastRowLastColumn="0"/>
-            <w:tcW w:w="1787" w:type="dxa"/>
-          </w:tcPr>
-          <w:p>
-            <w:pPr>
-              <w:ind w:left="0" w:firstLine="0"/>
-              <w:rPr>
-                <w:i/>
-              </w:rPr>
-            </w:pPr>
-          </w:p>
-        </w:tc>
-        <w:tc>
-          <w:tcPr>
-            <w:tcW w:w="1843" w:type="dxa"/>
-          </w:tcPr>
-          <w:p>
-            <w:pPr>
-              <w:ind w:left="0" w:firstLine="0"/>
-              <w:cnfStyle w:val="000000000000" w:firstRow="0" w:lastRow="0" w:firstColumn="0" w:lastColumn="0" w:oddVBand="0" w:evenVBand="0" w:oddHBand="0" w:evenHBand="0" w:firstRowFirstColumn="0" w:firstRowLastColumn="0" w:lastRowFirstColumn="0" w:lastRowLastColumn="0"/>
-              <w:rPr>
-                <w:i/>
-              </w:rPr>
-            </w:pPr>
+            <w:bookmarkStart w:id="23" w:name="_GoBack"/>
+            <w:bookmarkEnd w:id="23"/>
           </w:p>
         </w:tc>
       </w:tr>
@@ -5302,77 +5001,8 @@
         <w:tc>
           <w:tcPr>
             <w:cnfStyle w:val="001000000000" w:firstRow="0" w:lastRow="0" w:firstColumn="1" w:lastColumn="0" w:oddVBand="0" w:evenVBand="0" w:oddHBand="0" w:evenHBand="0" w:firstRowFirstColumn="0" w:firstRowLastColumn="0" w:lastRowFirstColumn="0" w:lastRowLastColumn="0"/>
-            <w:tcW w:w="2337" w:type="dxa"/>
-          </w:tcPr>
-          <w:p>
-            <w:pPr>
-              <w:ind w:left="0" w:firstLine="0"/>
-              <w:rPr>
-                <w:b w:val="0"/>
-              </w:rPr>
-            </w:pPr>
-          </w:p>
-        </w:tc>
-        <w:tc>
-          <w:tcPr>
-            <w:cnfStyle w:val="000010000000" w:firstRow="0" w:lastRow="0" w:firstColumn="0" w:lastColumn="0" w:oddVBand="1" w:evenVBand="0" w:oddHBand="0" w:evenHBand="0" w:firstRowFirstColumn="0" w:firstRowLastColumn="0" w:lastRowFirstColumn="0" w:lastRowLastColumn="0"/>
-            <w:tcW w:w="2089" w:type="dxa"/>
-          </w:tcPr>
-          <w:p>
-            <w:pPr>
-              <w:ind w:left="0" w:firstLine="0"/>
-            </w:pPr>
-          </w:p>
-        </w:tc>
-        <w:tc>
-          <w:tcPr>
-            <w:tcW w:w="1726" w:type="dxa"/>
-          </w:tcPr>
-          <w:p>
-            <w:pPr>
-              <w:ind w:left="0" w:firstLine="0"/>
-              <w:cnfStyle w:val="000000000000" w:firstRow="0" w:lastRow="0" w:firstColumn="0" w:lastColumn="0" w:oddVBand="0" w:evenVBand="0" w:oddHBand="0" w:evenHBand="0" w:firstRowFirstColumn="0" w:firstRowLastColumn="0" w:lastRowFirstColumn="0" w:lastRowLastColumn="0"/>
-            </w:pPr>
-          </w:p>
-        </w:tc>
-        <w:tc>
-          <w:tcPr>
-            <w:cnfStyle w:val="000010000000" w:firstRow="0" w:lastRow="0" w:firstColumn="0" w:lastColumn="0" w:oddVBand="1" w:evenVBand="0" w:oddHBand="0" w:evenHBand="0" w:firstRowFirstColumn="0" w:firstRowLastColumn="0" w:lastRowFirstColumn="0" w:lastRowLastColumn="0"/>
-            <w:tcW w:w="1787" w:type="dxa"/>
-          </w:tcPr>
-          <w:p>
-            <w:pPr>
-              <w:ind w:left="0" w:firstLine="0"/>
-              <w:rPr>
-                <w:i/>
-              </w:rPr>
-            </w:pPr>
-          </w:p>
-        </w:tc>
-        <w:tc>
-          <w:tcPr>
-            <w:tcW w:w="1843" w:type="dxa"/>
-          </w:tcPr>
-          <w:p>
-            <w:pPr>
-              <w:ind w:left="0" w:firstLine="0"/>
-              <w:cnfStyle w:val="000000000000" w:firstRow="0" w:lastRow="0" w:firstColumn="0" w:lastColumn="0" w:oddVBand="0" w:evenVBand="0" w:oddHBand="0" w:evenHBand="0" w:firstRowFirstColumn="0" w:firstRowLastColumn="0" w:lastRowFirstColumn="0" w:lastRowLastColumn="0"/>
-              <w:rPr>
-                <w:i/>
-              </w:rPr>
-            </w:pPr>
-          </w:p>
-        </w:tc>
-      </w:tr>
-      <w:tr>
-        <w:trPr>
-          <w:trHeight w:val="340"/>
-        </w:trPr>
-        <w:tc>
-          <w:tcPr>
-            <w:cnfStyle w:val="001000000000" w:firstRow="0" w:lastRow="0" w:firstColumn="1" w:lastColumn="0" w:oddVBand="0" w:evenVBand="0" w:oddHBand="0" w:evenHBand="0" w:firstRowFirstColumn="0" w:firstRowLastColumn="0" w:lastRowFirstColumn="0" w:lastRowLastColumn="0"/>
             <w:tcW w:w="7939" w:type="dxa"/>
-            <w:gridSpan w:val="4"/>
+            <w:gridSpan w:val="2"/>
             <w:vAlign w:val="center"/>
           </w:tcPr>
           <w:p>
@@ -5589,19 +5219,7 @@
         <w:rPr>
           <w:rFonts w:eastAsiaTheme="minorHAnsi"/>
         </w:rPr>
-        <w:t xml:space="preserve">Pruebas Funcionalidad de </w:t>
-      </w:r>
-      <w:r>
-        <w:rPr>
-          <w:rFonts w:eastAsiaTheme="minorHAnsi"/>
-        </w:rPr>
-        <w:t>Eliminación</w:t>
-      </w:r>
-      <w:r>
-        <w:rPr>
-          <w:rFonts w:eastAsiaTheme="minorHAnsi"/>
-        </w:rPr>
-        <w:t xml:space="preserve"> de </w:t>
+        <w:t xml:space="preserve">Pruebas Funcionalidad de Eliminación de </w:t>
       </w:r>
       <w:r>
         <w:rPr>
@@ -5712,45 +5330,21 @@
     <w:p>
       <w:pPr>
         <w:pStyle w:val="PSI-Ttulo1"/>
-        <w:rPr>
-          <w:sz w:val="29"/>
-          <w:szCs w:val="29"/>
-        </w:rPr>
-      </w:pPr>
-      <w:r>
-        <w:rPr>
-          <w:sz w:val="29"/>
-          <w:szCs w:val="29"/>
-        </w:rPr>
+      </w:pPr>
+      <w:r>
         <w:lastRenderedPageBreak/>
         <w:t>Plantilla Caso de Prueba</w:t>
       </w:r>
       <w:r>
-        <w:rPr>
-          <w:sz w:val="29"/>
-          <w:szCs w:val="29"/>
-        </w:rPr>
         <w:t xml:space="preserve"> &lt;</w:t>
       </w:r>
       <w:r>
-        <w:rPr>
-          <w:sz w:val="29"/>
-          <w:szCs w:val="29"/>
-        </w:rPr>
         <w:t>CP00</w:t>
       </w:r>
       <w:r>
-        <w:rPr>
-          <w:sz w:val="29"/>
-          <w:szCs w:val="29"/>
-        </w:rPr>
         <w:t>2 – ABM Tipificaciones de Valoración</w:t>
       </w:r>
       <w:r>
-        <w:rPr>
-          <w:sz w:val="29"/>
-          <w:szCs w:val="29"/>
-        </w:rPr>
         <w:t>&gt;</w:t>
       </w:r>
       <w:bookmarkEnd w:id="30"/>
@@ -7575,14 +7169,7 @@
                 <w:rFonts w:ascii="Arial" w:hAnsi="Arial"/>
                 <w:sz w:val="20"/>
               </w:rPr>
-              <w:t>Funcionalidad de Eliminac</w:t>
-            </w:r>
-            <w:r>
-              <w:rPr>
-                <w:rFonts w:ascii="Arial" w:hAnsi="Arial"/>
-                <w:sz w:val="20"/>
-              </w:rPr>
-              <w:t>ión.</w:t>
+              <w:t>Funcionalidad de Eliminación.</w:t>
             </w:r>
           </w:p>
         </w:tc>
@@ -10997,7 +10584,7 @@
     <w:basedOn w:val="Ttulo1"/>
     <w:autoRedefine/>
     <w:qFormat/>
-    <w:rsid w:val="006746BB"/>
+    <w:rsid w:val="000327EF"/>
     <w:pPr>
       <w:keepLines w:val="0"/>
       <w:widowControl w:val="0"/>
@@ -11012,7 +10599,6 @@
     <w:rPr>
       <w:rFonts w:asciiTheme="minorHAnsi" w:hAnsiTheme="minorHAnsi" w:cstheme="minorHAnsi"/>
       <w:color w:val="00B050"/>
-      <w:sz w:val="32"/>
       <w:lang w:val="es-AR"/>
     </w:rPr>
   </w:style>
@@ -12447,7 +12033,7 @@
 </file>
 
 <file path=customXml/itemProps2.xml><?xml version="1.0" encoding="utf-8"?>
-<ds:datastoreItem xmlns:ds="http://schemas.openxmlformats.org/officeDocument/2006/customXml" ds:itemID="{309FFD26-F8AD-4812-B6D3-691FF81B39CF}">
+<ds:datastoreItem xmlns:ds="http://schemas.openxmlformats.org/officeDocument/2006/customXml" ds:itemID="{54E4083D-5CA0-488A-AE87-B723E79906EC}">
   <ds:schemaRefs>
     <ds:schemaRef ds:uri="http://schemas.openxmlformats.org/officeDocument/2006/bibliography"/>
   </ds:schemaRefs>

</xml_diff>